<commit_message>
Spring Security JWT Update
</commit_message>
<xml_diff>
--- a/15 Spring Security.docx
+++ b/15 Spring Security.docx
@@ -2788,15 +2788,7 @@
         <w:rPr>
           <w:lang w:val="en-US"/>
         </w:rPr>
-        <w:t>jse</w:t>
-      </w:r>
-      <w:bookmarkStart w:id="0" w:name="_GoBack"/>
-      <w:bookmarkEnd w:id="0"/>
-      <w:r>
-        <w:rPr>
-          <w:lang w:val="en-US"/>
-        </w:rPr>
-        <w:t>ssionid</w:t>
+        <w:t>jsessionid</w:t>
       </w:r>
       <w:proofErr w:type="spellEnd"/>
       <w:r>
@@ -3490,6 +3482,181 @@
       <w:pPr>
         <w:spacing w:after="0"/>
       </w:pPr>
+      <w:r>
+        <w:t xml:space="preserve">Spring Boot Security </w:t>
+      </w:r>
+      <w:r>
+        <w:t>with</w:t>
+      </w:r>
+      <w:r>
+        <w:t xml:space="preserve"> JWT</w:t>
+      </w:r>
+    </w:p>
+    <w:p>
+      <w:pPr>
+        <w:spacing w:after="0"/>
+      </w:pPr>
+    </w:p>
+    <w:p>
+      <w:pPr>
+        <w:spacing w:after="0"/>
+      </w:pPr>
+    </w:p>
+    <w:p>
+      <w:pPr>
+        <w:spacing w:after="0"/>
+      </w:pPr>
+      <w:r>
+        <w:t>Spring Boot Security with JWT</w:t>
+      </w:r>
+      <w:r>
+        <w:t xml:space="preserve"> with Database</w:t>
+      </w:r>
+    </w:p>
+    <w:p>
+      <w:pPr>
+        <w:spacing w:after="0"/>
+      </w:pPr>
+    </w:p>
+    <w:p>
+      <w:pPr>
+        <w:spacing w:after="0"/>
+      </w:pPr>
+      <w:r>
+        <w:t xml:space="preserve">Create entity class and </w:t>
+      </w:r>
+      <w:proofErr w:type="spellStart"/>
+      <w:r>
+        <w:t>impliment</w:t>
+      </w:r>
+      <w:proofErr w:type="spellEnd"/>
+      <w:r>
+        <w:t xml:space="preserve"> </w:t>
+      </w:r>
+      <w:proofErr w:type="spellStart"/>
+      <w:r>
+        <w:t>UserDetails</w:t>
+      </w:r>
+      <w:proofErr w:type="spellEnd"/>
+      <w:r>
+        <w:t>.</w:t>
+      </w:r>
+    </w:p>
+    <w:p>
+      <w:pPr>
+        <w:spacing w:after="0"/>
+      </w:pPr>
+      <w:proofErr w:type="spellStart"/>
+      <w:r>
+        <w:t>Immpliment</w:t>
+      </w:r>
+      <w:proofErr w:type="spellEnd"/>
+      <w:r>
+        <w:t xml:space="preserve"> all method means override all methods.</w:t>
+      </w:r>
+    </w:p>
+    <w:p>
+      <w:pPr>
+        <w:spacing w:after="0"/>
+      </w:pPr>
+    </w:p>
+    <w:p>
+      <w:pPr>
+        <w:spacing w:after="0"/>
+      </w:pPr>
+      <w:r>
+        <w:t xml:space="preserve">Create class for </w:t>
+      </w:r>
+      <w:proofErr w:type="spellStart"/>
+      <w:r>
+        <w:t>UserDetailService</w:t>
+      </w:r>
+      <w:proofErr w:type="spellEnd"/>
+      <w:r>
+        <w:t xml:space="preserve"> and implement </w:t>
+      </w:r>
+      <w:proofErr w:type="spellStart"/>
+      <w:r>
+        <w:t>UserDetailServise</w:t>
+      </w:r>
+      <w:proofErr w:type="spellEnd"/>
+      <w:r>
+        <w:t xml:space="preserve"> and </w:t>
+      </w:r>
+      <w:proofErr w:type="spellStart"/>
+      <w:r>
+        <w:t>an</w:t>
+      </w:r>
+      <w:r>
+        <w:t>n</w:t>
+      </w:r>
+      <w:r>
+        <w:t>oted</w:t>
+      </w:r>
+      <w:proofErr w:type="spellEnd"/>
+      <w:r>
+        <w:t xml:space="preserve"> this as @Service.</w:t>
+      </w:r>
+    </w:p>
+    <w:p>
+      <w:pPr>
+        <w:spacing w:after="0"/>
+      </w:pPr>
+      <w:r>
+        <w:t>Implement all method in it.</w:t>
+      </w:r>
+    </w:p>
+    <w:p>
+      <w:pPr>
+        <w:spacing w:after="0"/>
+      </w:pPr>
+    </w:p>
+    <w:p>
+      <w:pPr>
+        <w:spacing w:after="0"/>
+      </w:pPr>
+      <w:r>
+        <w:t xml:space="preserve">Create repository interface and extend </w:t>
+      </w:r>
+      <w:proofErr w:type="spellStart"/>
+      <w:r>
+        <w:t>JpaRepository</w:t>
+      </w:r>
+      <w:proofErr w:type="spellEnd"/>
+      <w:r>
+        <w:t>.</w:t>
+      </w:r>
+    </w:p>
+    <w:p>
+      <w:pPr>
+        <w:spacing w:after="0"/>
+      </w:pPr>
+      <w:r>
+        <w:t>Create method in it.</w:t>
+      </w:r>
+    </w:p>
+    <w:p>
+      <w:pPr>
+        <w:spacing w:after="0"/>
+      </w:pPr>
+    </w:p>
+    <w:p>
+      <w:pPr>
+        <w:spacing w:after="0"/>
+      </w:pPr>
+      <w:r>
+        <w:t xml:space="preserve">Create bean in security </w:t>
+      </w:r>
+      <w:proofErr w:type="spellStart"/>
+      <w:r>
+        <w:t>config</w:t>
+      </w:r>
+      <w:proofErr w:type="spellEnd"/>
+      <w:r>
+        <w:t xml:space="preserve"> class doAuthenticationProvider.</w:t>
+      </w:r>
+      <w:bookmarkStart w:id="0" w:name="_GoBack"/>
+      <w:bookmarkEnd w:id="0"/>
     </w:p>
     <w:sectPr>
       <w:pgSz w:w="11906" w:h="16838"/>
@@ -4241,7 +4408,7 @@
 </file>
 
 <file path=customXml/itemProps1.xml><?xml version="1.0" encoding="utf-8"?>
-<ds:datastoreItem xmlns:ds="http://schemas.openxmlformats.org/officeDocument/2006/customXml" ds:itemID="{10CF6A23-3C95-49C6-A2C4-77006CC48975}">
+<ds:datastoreItem xmlns:ds="http://schemas.openxmlformats.org/officeDocument/2006/customXml" ds:itemID="{5092FECA-A86C-4C75-B3A3-B4BCA36849A2}">
   <ds:schemaRefs>
     <ds:schemaRef ds:uri="http://schemas.openxmlformats.org/officeDocument/2006/bibliography"/>
   </ds:schemaRefs>

</xml_diff>